<commit_message>
Added metabase details to Admin User Survey
</commit_message>
<xml_diff>
--- a/documents/Surveys/AdminUserSurvey.docx
+++ b/documents/Surveys/AdminUserSurvey.docx
@@ -170,44 +170,20 @@
         <w:rPr>
           <w:lang w:val="en-US"/>
         </w:rPr>
-        <w:t xml:space="preserve">Task 1: </w:t>
-      </w:r>
-      <w:r>
-        <w:rPr>
-          <w:lang w:val="en-US"/>
-        </w:rPr>
-        <w:t>Add</w:t>
-      </w:r>
-      <w:r>
-        <w:rPr>
-          <w:lang w:val="en-US"/>
-        </w:rPr>
-        <w:t xml:space="preserve"> an error</w:t>
-      </w:r>
-    </w:p>
-    <w:p>
-      <w:pPr>
-        <w:rPr>
-          <w:lang w:val="en-US"/>
-        </w:rPr>
-      </w:pPr>
-      <w:r>
-        <w:rPr>
-          <w:lang w:val="en-US"/>
-        </w:rPr>
-        <w:t>Task: On the Pharmacy Error Tracker</w:t>
-      </w:r>
-      <w:r>
-        <w:rPr>
-          <w:lang w:val="en-US"/>
-        </w:rPr>
-        <w:t xml:space="preserve"> add three different errors. Please do not use real patient data but fictious instead</w:t>
-      </w:r>
-      <w:r>
-        <w:rPr>
-          <w:lang w:val="en-US"/>
-        </w:rPr>
-        <w:t>. When done please go to the following site and fill out the survey:</w:t>
+        <w:t>Task 1: Add an error</w:t>
+      </w:r>
+    </w:p>
+    <w:p>
+      <w:pPr>
+        <w:rPr>
+          <w:lang w:val="en-US"/>
+        </w:rPr>
+      </w:pPr>
+      <w:r>
+        <w:rPr>
+          <w:lang w:val="en-US"/>
+        </w:rPr>
+        <w:t>Task: On the Pharmacy Error Tracker add three different errors. Please do not use real patient data but fictious instead. When done please go to the following site and fill out the survey:</w:t>
       </w:r>
     </w:p>
     <w:p>
@@ -288,25 +264,7 @@
         <w:rPr>
           <w:lang w:val="en-US"/>
         </w:rPr>
-        <w:t xml:space="preserve">Task </w:t>
-      </w:r>
-      <w:r>
-        <w:rPr>
-          <w:lang w:val="en-US"/>
-        </w:rPr>
-        <w:t>3</w:t>
-      </w:r>
-      <w:r>
-        <w:rPr>
-          <w:lang w:val="en-US"/>
-        </w:rPr>
-        <w:t xml:space="preserve">: Edit </w:t>
-      </w:r>
-      <w:r>
-        <w:rPr>
-          <w:lang w:val="en-US"/>
-        </w:rPr>
-        <w:t>the error form</w:t>
+        <w:t>Task 3: Edit the error form</w:t>
       </w:r>
     </w:p>
     <w:p>
@@ -390,13 +348,7 @@
         <w:rPr>
           <w:lang w:val="en-US"/>
         </w:rPr>
-        <w:t xml:space="preserve">Task: On the Pharmacy Error Tracker </w:t>
-      </w:r>
-      <w:r>
-        <w:rPr>
-          <w:lang w:val="en-US"/>
-        </w:rPr>
-        <w:t>create one or more error types.</w:t>
+        <w:t>Task: On the Pharmacy Error Tracker create one or more error types.</w:t>
       </w:r>
       <w:r>
         <w:rPr>
@@ -408,13 +360,7 @@
         <w:rPr>
           <w:lang w:val="en-US"/>
         </w:rPr>
-        <w:t>When done please go to the following site and fill out the survey</w:t>
-      </w:r>
-      <w:r>
-        <w:rPr>
-          <w:lang w:val="en-US"/>
-        </w:rPr>
-        <w:t>:</w:t>
+        <w:t>When done please go to the following site and fill out the survey:</w:t>
       </w:r>
     </w:p>
     <w:p>
@@ -433,23 +379,7 @@
             <w:b/>
             <w:lang w:val="en-US"/>
           </w:rPr>
-          <w:t>https://s.surveyplanet.co</w:t>
-        </w:r>
-        <w:r>
-          <w:rPr>
-            <w:rStyle w:val="Hyperlink"/>
-            <w:b/>
-            <w:lang w:val="en-US"/>
-          </w:rPr>
-          <w:t>m</w:t>
-        </w:r>
-        <w:r>
-          <w:rPr>
-            <w:rStyle w:val="Hyperlink"/>
-            <w:b/>
-            <w:lang w:val="en-US"/>
-          </w:rPr>
-          <w:t>/zDhxfEijYa</w:t>
+          <w:t>https://s.surveyplanet.com/zDhxfEijYa</w:t>
         </w:r>
       </w:hyperlink>
     </w:p>
@@ -464,62 +394,20 @@
         <w:rPr>
           <w:lang w:val="en-US"/>
         </w:rPr>
-        <w:t xml:space="preserve">Task </w:t>
-      </w:r>
-      <w:r>
-        <w:rPr>
-          <w:lang w:val="en-US"/>
-        </w:rPr>
-        <w:t>5</w:t>
-      </w:r>
-      <w:r>
-        <w:rPr>
-          <w:lang w:val="en-US"/>
-        </w:rPr>
-        <w:t>: Edit an error</w:t>
-      </w:r>
-      <w:r>
-        <w:rPr>
-          <w:lang w:val="en-US"/>
-        </w:rPr>
-        <w:t xml:space="preserve"> type</w:t>
-      </w:r>
-    </w:p>
-    <w:p>
-      <w:pPr>
-        <w:rPr>
-          <w:lang w:val="en-US"/>
-        </w:rPr>
-      </w:pPr>
-      <w:r>
-        <w:rPr>
-          <w:lang w:val="en-US"/>
-        </w:rPr>
-        <w:t>Task: On the Pharmacy Error Tracker find an error</w:t>
-      </w:r>
-      <w:r>
-        <w:rPr>
-          <w:lang w:val="en-US"/>
-        </w:rPr>
-        <w:t xml:space="preserve"> type</w:t>
-      </w:r>
-      <w:r>
-        <w:rPr>
-          <w:lang w:val="en-US"/>
-        </w:rPr>
-        <w:t xml:space="preserve"> and modify </w:t>
-      </w:r>
-      <w:r>
-        <w:rPr>
-          <w:lang w:val="en-US"/>
-        </w:rPr>
-        <w:t>the type name to anything you wish</w:t>
-      </w:r>
-      <w:r>
-        <w:rPr>
-          <w:lang w:val="en-US"/>
-        </w:rPr>
-        <w:t>. When done please go to the following site and fill out the survey:</w:t>
+        <w:t>Task 5: Edit an error type</w:t>
+      </w:r>
+    </w:p>
+    <w:p>
+      <w:pPr>
+        <w:rPr>
+          <w:lang w:val="en-US"/>
+        </w:rPr>
+      </w:pPr>
+      <w:r>
+        <w:rPr>
+          <w:lang w:val="en-US"/>
+        </w:rPr>
+        <w:t>Task: On the Pharmacy Error Tracker find an error type and modify the type name to anything you wish. When done please go to the following site and fill out the survey:</w:t>
       </w:r>
     </w:p>
     <w:p>
@@ -646,62 +534,20 @@
         <w:rPr>
           <w:lang w:val="en-US"/>
         </w:rPr>
-        <w:t xml:space="preserve">Task </w:t>
-      </w:r>
-      <w:r>
-        <w:rPr>
-          <w:lang w:val="en-US"/>
-        </w:rPr>
-        <w:t>8:</w:t>
-      </w:r>
-      <w:r>
-        <w:rPr>
-          <w:lang w:val="en-US"/>
-        </w:rPr>
-        <w:t xml:space="preserve"> Edit a</w:t>
-      </w:r>
-      <w:r>
-        <w:rPr>
-          <w:lang w:val="en-US"/>
-        </w:rPr>
-        <w:t xml:space="preserve"> medication type</w:t>
-      </w:r>
-    </w:p>
-    <w:p>
-      <w:pPr>
-        <w:rPr>
-          <w:lang w:val="en-US"/>
-        </w:rPr>
-      </w:pPr>
-      <w:r>
-        <w:rPr>
-          <w:lang w:val="en-US"/>
-        </w:rPr>
-        <w:t>Task: On the Pharmacy Error Tracker find a</w:t>
-      </w:r>
-      <w:r>
-        <w:rPr>
-          <w:lang w:val="en-US"/>
-        </w:rPr>
-        <w:t xml:space="preserve"> medication type </w:t>
-      </w:r>
-      <w:r>
-        <w:rPr>
-          <w:lang w:val="en-US"/>
-        </w:rPr>
-        <w:t xml:space="preserve">and modify </w:t>
-      </w:r>
-      <w:r>
-        <w:rPr>
-          <w:lang w:val="en-US"/>
-        </w:rPr>
-        <w:t>the type</w:t>
-      </w:r>
-      <w:r>
-        <w:rPr>
-          <w:lang w:val="en-US"/>
-        </w:rPr>
-        <w:t>. When done please go to the following site and fill out the survey:</w:t>
+        <w:t>Task 8: Edit a medication type</w:t>
+      </w:r>
+    </w:p>
+    <w:p>
+      <w:pPr>
+        <w:rPr>
+          <w:lang w:val="en-US"/>
+        </w:rPr>
+      </w:pPr>
+      <w:r>
+        <w:rPr>
+          <w:lang w:val="en-US"/>
+        </w:rPr>
+        <w:t>Task: On the Pharmacy Error Tracker find a medication type and modify the type. When done please go to the following site and fill out the survey:</w:t>
       </w:r>
     </w:p>
     <w:p>
@@ -734,50 +580,20 @@
         <w:rPr>
           <w:lang w:val="en-US"/>
         </w:rPr>
-        <w:t xml:space="preserve">Task </w:t>
-      </w:r>
-      <w:r>
-        <w:rPr>
-          <w:lang w:val="en-US"/>
-        </w:rPr>
-        <w:t>9</w:t>
-      </w:r>
-      <w:r>
-        <w:rPr>
-          <w:lang w:val="en-US"/>
-        </w:rPr>
-        <w:t xml:space="preserve">: </w:t>
-      </w:r>
-      <w:r>
-        <w:rPr>
-          <w:lang w:val="en-US"/>
-        </w:rPr>
-        <w:t>Add a patient type</w:t>
-      </w:r>
-    </w:p>
-    <w:p>
-      <w:pPr>
-        <w:rPr>
-          <w:lang w:val="en-US"/>
-        </w:rPr>
-      </w:pPr>
-      <w:r>
-        <w:rPr>
-          <w:lang w:val="en-US"/>
-        </w:rPr>
-        <w:t xml:space="preserve">Task: On the Pharmacy Error Tracker </w:t>
-      </w:r>
-      <w:r>
-        <w:rPr>
-          <w:lang w:val="en-US"/>
-        </w:rPr>
-        <w:t>add a new patient type</w:t>
-      </w:r>
-      <w:r>
-        <w:rPr>
-          <w:lang w:val="en-US"/>
-        </w:rPr>
-        <w:t>. When done please go to the following site and fill out the survey:</w:t>
+        <w:t>Task 9: Add a patient type</w:t>
+      </w:r>
+    </w:p>
+    <w:p>
+      <w:pPr>
+        <w:rPr>
+          <w:lang w:val="en-US"/>
+        </w:rPr>
+      </w:pPr>
+      <w:r>
+        <w:rPr>
+          <w:lang w:val="en-US"/>
+        </w:rPr>
+        <w:t>Task: On the Pharmacy Error Tracker add a new patient type. When done please go to the following site and fill out the survey:</w:t>
       </w:r>
     </w:p>
     <w:p>
@@ -810,44 +626,20 @@
         <w:rPr>
           <w:lang w:val="en-US"/>
         </w:rPr>
-        <w:t>Task 1</w:t>
-      </w:r>
-      <w:r>
-        <w:rPr>
-          <w:lang w:val="en-US"/>
-        </w:rPr>
-        <w:t>0</w:t>
-      </w:r>
-      <w:r>
-        <w:rPr>
-          <w:lang w:val="en-US"/>
-        </w:rPr>
-        <w:t xml:space="preserve">: Edit </w:t>
-      </w:r>
-      <w:r>
-        <w:rPr>
-          <w:lang w:val="en-US"/>
-        </w:rPr>
-        <w:t>a patient type</w:t>
-      </w:r>
-    </w:p>
-    <w:p>
-      <w:pPr>
-        <w:rPr>
-          <w:lang w:val="en-US"/>
-        </w:rPr>
-      </w:pPr>
-      <w:r>
-        <w:rPr>
-          <w:lang w:val="en-US"/>
-        </w:rPr>
-        <w:t xml:space="preserve">Task: On the Pharmacy Error Tracker find </w:t>
-      </w:r>
-      <w:r>
-        <w:rPr>
-          <w:lang w:val="en-US"/>
-        </w:rPr>
-        <w:t xml:space="preserve">a patient </w:t>
+        <w:t>Task 10: Edit a patient type</w:t>
+      </w:r>
+    </w:p>
+    <w:p>
+      <w:pPr>
+        <w:rPr>
+          <w:lang w:val="en-US"/>
+        </w:rPr>
+      </w:pPr>
+      <w:r>
+        <w:rPr>
+          <w:lang w:val="en-US"/>
+        </w:rPr>
+        <w:t xml:space="preserve">Task: On the Pharmacy Error Tracker find a patient </w:t>
       </w:r>
       <w:r>
         <w:rPr>
@@ -892,50 +684,20 @@
         <w:rPr>
           <w:lang w:val="en-US"/>
         </w:rPr>
-        <w:t>Task 1</w:t>
-      </w:r>
-      <w:r>
-        <w:rPr>
-          <w:lang w:val="en-US"/>
-        </w:rPr>
-        <w:t>1</w:t>
-      </w:r>
-      <w:r>
-        <w:rPr>
-          <w:lang w:val="en-US"/>
-        </w:rPr>
-        <w:t xml:space="preserve">: </w:t>
-      </w:r>
-      <w:r>
-        <w:rPr>
-          <w:lang w:val="en-US"/>
-        </w:rPr>
-        <w:t>Add a user</w:t>
-      </w:r>
-    </w:p>
-    <w:p>
-      <w:pPr>
-        <w:rPr>
-          <w:lang w:val="en-US"/>
-        </w:rPr>
-      </w:pPr>
-      <w:r>
-        <w:rPr>
-          <w:lang w:val="en-US"/>
-        </w:rPr>
-        <w:t xml:space="preserve">Task: On the Pharmacy Error Tracker </w:t>
-      </w:r>
-      <w:r>
-        <w:rPr>
-          <w:lang w:val="en-US"/>
-        </w:rPr>
-        <w:t>create two new users: one standard user and one admin user</w:t>
-      </w:r>
-      <w:r>
-        <w:rPr>
-          <w:lang w:val="en-US"/>
-        </w:rPr>
-        <w:t>. When done please go to the following site and fill out the survey:</w:t>
+        <w:t>Task 11: Add a user</w:t>
+      </w:r>
+    </w:p>
+    <w:p>
+      <w:pPr>
+        <w:rPr>
+          <w:lang w:val="en-US"/>
+        </w:rPr>
+      </w:pPr>
+      <w:r>
+        <w:rPr>
+          <w:lang w:val="en-US"/>
+        </w:rPr>
+        <w:t>Task: On the Pharmacy Error Tracker create two new users: one standard user and one admin user. When done please go to the following site and fill out the survey:</w:t>
       </w:r>
     </w:p>
     <w:p>
@@ -968,50 +730,20 @@
         <w:rPr>
           <w:lang w:val="en-US"/>
         </w:rPr>
-        <w:t>Task 1</w:t>
-      </w:r>
-      <w:r>
-        <w:rPr>
-          <w:lang w:val="en-US"/>
-        </w:rPr>
-        <w:t>2</w:t>
-      </w:r>
-      <w:r>
-        <w:rPr>
-          <w:lang w:val="en-US"/>
-        </w:rPr>
-        <w:t xml:space="preserve">: </w:t>
-      </w:r>
-      <w:r>
-        <w:rPr>
-          <w:lang w:val="en-US"/>
-        </w:rPr>
-        <w:t>Delete a user</w:t>
-      </w:r>
-    </w:p>
-    <w:p>
-      <w:pPr>
-        <w:rPr>
-          <w:lang w:val="en-US"/>
-        </w:rPr>
-      </w:pPr>
-      <w:r>
-        <w:rPr>
-          <w:lang w:val="en-US"/>
-        </w:rPr>
-        <w:t xml:space="preserve">Task: On the Pharmacy Error Tracker </w:t>
-      </w:r>
-      <w:r>
-        <w:rPr>
-          <w:lang w:val="en-US"/>
-        </w:rPr>
-        <w:t>find one of the users you made in task 11. Delete that user from the system.</w:t>
-      </w:r>
-      <w:r>
-        <w:rPr>
-          <w:lang w:val="en-US"/>
-        </w:rPr>
-        <w:t xml:space="preserve"> When done please go to the following site and fill out the survey:</w:t>
+        <w:t>Task 12: Delete a user</w:t>
+      </w:r>
+    </w:p>
+    <w:p>
+      <w:pPr>
+        <w:rPr>
+          <w:lang w:val="en-US"/>
+        </w:rPr>
+      </w:pPr>
+      <w:r>
+        <w:rPr>
+          <w:lang w:val="en-US"/>
+        </w:rPr>
+        <w:t>Task: On the Pharmacy Error Tracker find one of the users you made in task 11. Delete that user from the system. When done please go to the following site and fill out the survey:</w:t>
       </w:r>
     </w:p>
     <w:p>
@@ -1044,64 +776,20 @@
         <w:rPr>
           <w:lang w:val="en-US"/>
         </w:rPr>
-        <w:t>Task 1</w:t>
-      </w:r>
-      <w:r>
-        <w:rPr>
-          <w:lang w:val="en-US"/>
-        </w:rPr>
-        <w:t>3</w:t>
-      </w:r>
-      <w:r>
-        <w:rPr>
-          <w:lang w:val="en-US"/>
-        </w:rPr>
-        <w:t xml:space="preserve">: </w:t>
-      </w:r>
-      <w:r>
-        <w:rPr>
-          <w:lang w:val="en-US"/>
-        </w:rPr>
-        <w:t>Change user password</w:t>
-      </w:r>
-    </w:p>
-    <w:p>
-      <w:pPr>
-        <w:rPr>
-          <w:lang w:val="en-US"/>
-        </w:rPr>
-      </w:pPr>
-      <w:r>
-        <w:rPr>
-          <w:lang w:val="en-US"/>
-        </w:rPr>
-        <w:t xml:space="preserve">Task: On the Pharmacy Error Tracker </w:t>
-      </w:r>
-      <w:r>
-        <w:rPr>
-          <w:lang w:val="en-US"/>
-        </w:rPr>
-        <w:t>find the other user you made</w:t>
-      </w:r>
-      <w:proofErr w:type="gramStart"/>
-      <w:r>
-        <w:rPr>
-          <w:lang w:val="en-US"/>
-        </w:rPr>
-        <w:t xml:space="preserve">. </w:t>
-      </w:r>
-      <w:proofErr w:type="gramEnd"/>
-      <w:r>
-        <w:rPr>
-          <w:lang w:val="en-US"/>
-        </w:rPr>
-        <w:t>Change the password of the user</w:t>
-      </w:r>
-      <w:r>
-        <w:rPr>
-          <w:lang w:val="en-US"/>
-        </w:rPr>
-        <w:t>. When done please go to the following site and fill out the survey:</w:t>
+        <w:t>Task 13: Change user password</w:t>
+      </w:r>
+    </w:p>
+    <w:p>
+      <w:pPr>
+        <w:rPr>
+          <w:lang w:val="en-US"/>
+        </w:rPr>
+      </w:pPr>
+      <w:r>
+        <w:rPr>
+          <w:lang w:val="en-US"/>
+        </w:rPr>
+        <w:t>Task: On the Pharmacy Error Tracker find the other user you made. Change the password of the user. When done please go to the following site and fill out the survey:</w:t>
       </w:r>
     </w:p>
     <w:p>
@@ -1134,62 +822,20 @@
         <w:rPr>
           <w:lang w:val="en-US"/>
         </w:rPr>
-        <w:t>Task 1</w:t>
-      </w:r>
-      <w:r>
-        <w:rPr>
-          <w:lang w:val="en-US"/>
-        </w:rPr>
-        <w:t>4</w:t>
-      </w:r>
-      <w:r>
-        <w:rPr>
-          <w:lang w:val="en-US"/>
-        </w:rPr>
-        <w:t xml:space="preserve">: </w:t>
-      </w:r>
-      <w:r>
-        <w:rPr>
-          <w:lang w:val="en-US"/>
-        </w:rPr>
-        <w:t>Add</w:t>
-      </w:r>
-      <w:r>
-        <w:rPr>
-          <w:lang w:val="en-US"/>
-        </w:rPr>
-        <w:t xml:space="preserve"> </w:t>
-      </w:r>
-      <w:r>
-        <w:rPr>
-          <w:lang w:val="en-US"/>
-        </w:rPr>
-        <w:t>a worker</w:t>
-      </w:r>
-    </w:p>
-    <w:p>
-      <w:pPr>
-        <w:rPr>
-          <w:lang w:val="en-US"/>
-        </w:rPr>
-      </w:pPr>
-      <w:r>
-        <w:rPr>
-          <w:lang w:val="en-US"/>
-        </w:rPr>
-        <w:t xml:space="preserve">Task: On the Pharmacy Error Tracker </w:t>
-      </w:r>
-      <w:r>
-        <w:rPr>
-          <w:lang w:val="en-US"/>
-        </w:rPr>
-        <w:t>add a new worker</w:t>
-      </w:r>
-      <w:r>
-        <w:rPr>
-          <w:lang w:val="en-US"/>
-        </w:rPr>
-        <w:t>. When done please go to the following site and fill out the survey:</w:t>
+        <w:t>Task 14: Add a worker</w:t>
+      </w:r>
+    </w:p>
+    <w:p>
+      <w:pPr>
+        <w:rPr>
+          <w:lang w:val="en-US"/>
+        </w:rPr>
+      </w:pPr>
+      <w:r>
+        <w:rPr>
+          <w:lang w:val="en-US"/>
+        </w:rPr>
+        <w:t>Task: On the Pharmacy Error Tracker add a new worker. When done please go to the following site and fill out the survey:</w:t>
       </w:r>
     </w:p>
     <w:p>
@@ -1232,50 +878,20 @@
           <w:lang w:val="en-US"/>
         </w:rPr>
         <w:lastRenderedPageBreak/>
-        <w:t>Task 1</w:t>
-      </w:r>
-      <w:r>
-        <w:rPr>
-          <w:lang w:val="en-US"/>
-        </w:rPr>
-        <w:t>5</w:t>
-      </w:r>
-      <w:r>
-        <w:rPr>
-          <w:lang w:val="en-US"/>
-        </w:rPr>
-        <w:t xml:space="preserve">: </w:t>
-      </w:r>
-      <w:r>
-        <w:rPr>
-          <w:lang w:val="en-US"/>
-        </w:rPr>
-        <w:t>Edit a worker</w:t>
-      </w:r>
-    </w:p>
-    <w:p>
-      <w:pPr>
-        <w:rPr>
-          <w:lang w:val="en-US"/>
-        </w:rPr>
-      </w:pPr>
-      <w:r>
-        <w:rPr>
-          <w:lang w:val="en-US"/>
-        </w:rPr>
-        <w:t xml:space="preserve">Task: On the Pharmacy Error Tracker find </w:t>
-      </w:r>
-      <w:r>
-        <w:rPr>
-          <w:lang w:val="en-US"/>
-        </w:rPr>
-        <w:t>a worker</w:t>
-      </w:r>
-      <w:r>
-        <w:rPr>
-          <w:lang w:val="en-US"/>
-        </w:rPr>
-        <w:t xml:space="preserve"> and modify any attribute or attributes you wish. When done please go to the following site and fill out the survey:</w:t>
+        <w:t>Task 15: Edit a worker</w:t>
+      </w:r>
+    </w:p>
+    <w:p>
+      <w:pPr>
+        <w:rPr>
+          <w:lang w:val="en-US"/>
+        </w:rPr>
+      </w:pPr>
+      <w:r>
+        <w:rPr>
+          <w:lang w:val="en-US"/>
+        </w:rPr>
+        <w:t>Task: On the Pharmacy Error Tracker find a worker and modify any attribute or attributes you wish. When done please go to the following site and fill out the survey:</w:t>
       </w:r>
     </w:p>
     <w:p>
@@ -1308,64 +924,20 @@
         <w:rPr>
           <w:lang w:val="en-US"/>
         </w:rPr>
-        <w:t>Task 1</w:t>
-      </w:r>
-      <w:r>
-        <w:rPr>
-          <w:lang w:val="en-US"/>
-        </w:rPr>
-        <w:t>6</w:t>
-      </w:r>
-      <w:r>
-        <w:rPr>
-          <w:lang w:val="en-US"/>
-        </w:rPr>
-        <w:t xml:space="preserve">: </w:t>
-      </w:r>
-      <w:r>
-        <w:rPr>
-          <w:lang w:val="en-US"/>
-        </w:rPr>
-        <w:t>Download a CSV file of data</w:t>
-      </w:r>
-    </w:p>
-    <w:p>
-      <w:pPr>
-        <w:rPr>
-          <w:lang w:val="en-US"/>
-        </w:rPr>
-      </w:pPr>
-      <w:r>
-        <w:rPr>
-          <w:lang w:val="en-US"/>
-        </w:rPr>
-        <w:t xml:space="preserve">Task: On the Pharmacy Error Tracker </w:t>
-      </w:r>
-      <w:r>
-        <w:rPr>
-          <w:lang w:val="en-US"/>
-        </w:rPr>
-        <w:t>download the data stored in the system to a csv file</w:t>
-      </w:r>
-      <w:proofErr w:type="gramStart"/>
-      <w:r>
-        <w:rPr>
-          <w:lang w:val="en-US"/>
-        </w:rPr>
-        <w:t xml:space="preserve">. </w:t>
-      </w:r>
-      <w:proofErr w:type="gramEnd"/>
-      <w:r>
-        <w:rPr>
-          <w:lang w:val="en-US"/>
-        </w:rPr>
-        <w:t>You can choose any two arbitrary dates you wish</w:t>
-      </w:r>
-      <w:r>
-        <w:rPr>
-          <w:lang w:val="en-US"/>
-        </w:rPr>
-        <w:t>. When done please go to the following site and fill out the survey:</w:t>
+        <w:t>Task 16: Download a CSV file of data</w:t>
+      </w:r>
+    </w:p>
+    <w:p>
+      <w:pPr>
+        <w:rPr>
+          <w:lang w:val="en-US"/>
+        </w:rPr>
+      </w:pPr>
+      <w:r>
+        <w:rPr>
+          <w:lang w:val="en-US"/>
+        </w:rPr>
+        <w:t>Task: On the Pharmacy Error Tracker download the data stored in the system to a csv file. You can choose any two arbitrary dates you wish. When done please go to the following site and fill out the survey:</w:t>
       </w:r>
     </w:p>
     <w:p>
@@ -1398,25 +970,7 @@
         <w:rPr>
           <w:lang w:val="en-US"/>
         </w:rPr>
-        <w:t>Task 1</w:t>
-      </w:r>
-      <w:r>
-        <w:rPr>
-          <w:lang w:val="en-US"/>
-        </w:rPr>
-        <w:t>7</w:t>
-      </w:r>
-      <w:r>
-        <w:rPr>
-          <w:lang w:val="en-US"/>
-        </w:rPr>
-        <w:t xml:space="preserve">: </w:t>
-      </w:r>
-      <w:r>
-        <w:rPr>
-          <w:lang w:val="en-US"/>
-        </w:rPr>
-        <w:t xml:space="preserve">Make a report using </w:t>
+        <w:t xml:space="preserve">Task 17: Make a report using </w:t>
       </w:r>
       <w:proofErr w:type="spellStart"/>
       <w:r>
@@ -1470,8 +1024,32 @@
         <w:rPr>
           <w:lang w:val="en-US"/>
         </w:rPr>
-        <w:t>&lt;insert details here&gt;</w:t>
-      </w:r>
+        <w:t xml:space="preserve">Login: </w:t>
+      </w:r>
+      <w:hyperlink r:id="rId19" w:history="1">
+        <w:r>
+          <w:rPr>
+            <w:rStyle w:val="Hyperlink"/>
+            <w:lang w:val="en-US"/>
+          </w:rPr>
+          <w:t>pharmacon@gmail.com</w:t>
+        </w:r>
+      </w:hyperlink>
+    </w:p>
+    <w:p>
+      <w:pPr>
+        <w:rPr>
+          <w:lang w:val="en-US"/>
+        </w:rPr>
+      </w:pPr>
+      <w:r>
+        <w:rPr>
+          <w:lang w:val="en-US"/>
+        </w:rPr>
+        <w:t>Email: pharmac0n</w:t>
+      </w:r>
+      <w:bookmarkStart w:id="0" w:name="_GoBack"/>
+      <w:bookmarkEnd w:id="0"/>
     </w:p>
     <w:p>
       <w:pPr>
@@ -1494,7 +1072,7 @@
           <w:lang w:val="en-US"/>
         </w:rPr>
       </w:pPr>
-      <w:hyperlink r:id="rId19" w:history="1">
+      <w:hyperlink r:id="rId20" w:history="1">
         <w:r>
           <w:rPr>
             <w:rStyle w:val="Hyperlink"/>
@@ -1558,8 +1136,6 @@
         </w:rPr>
         <w:t xml:space="preserve"> we say a heartfelt thank you for completing this survey. Your feedback will enable us to make Pharmacy Error Tracker even easier and more efficient for you and others. </w:t>
       </w:r>
-      <w:bookmarkStart w:id="0" w:name="_GoBack"/>
-      <w:bookmarkEnd w:id="0"/>
     </w:p>
     <w:p>
       <w:pPr>

</xml_diff>